<commit_message>
day 1 doc complete
</commit_message>
<xml_diff>
--- a/Documentation/doc.docx
+++ b/Documentation/doc.docx
@@ -30,21 +30,7 @@
         <w:rPr>
           <w:rFonts w:ascii="JetBrains Mono NL Medium" w:hAnsi="JetBrains Mono NL Medium" w:cs="JetBrains Mono NL Medium"/>
         </w:rPr>
-        <w:t xml:space="preserve">I'll be trying to make a </w:t>
-      </w:r>
-      <w:proofErr w:type="gramStart"/>
-      <w:r>
-        <w:rPr>
-          <w:rFonts w:ascii="JetBrains Mono NL Medium" w:hAnsi="JetBrains Mono NL Medium" w:cs="JetBrains Mono NL Medium"/>
-        </w:rPr>
-        <w:t>LLM(</w:t>
-      </w:r>
-      <w:proofErr w:type="gramEnd"/>
-      <w:r>
-        <w:rPr>
-          <w:rFonts w:ascii="JetBrains Mono NL Medium" w:hAnsi="JetBrains Mono NL Medium" w:cs="JetBrains Mono NL Medium"/>
-        </w:rPr>
-        <w:t>large language models) aggregator</w:t>
+        <w:t>I'll be trying to make a LLM(large language models) aggregator</w:t>
       </w:r>
     </w:p>
     <w:p>
@@ -80,35 +66,7 @@
         <w:rPr>
           <w:rFonts w:ascii="JetBrains Mono NL Medium" w:hAnsi="JetBrains Mono NL Medium" w:cs="JetBrains Mono NL Medium"/>
         </w:rPr>
-        <w:t>(</w:t>
-      </w:r>
-      <w:proofErr w:type="spellStart"/>
-      <w:r>
-        <w:rPr>
-          <w:rFonts w:ascii="JetBrains Mono NL Medium" w:hAnsi="JetBrains Mono NL Medium" w:cs="JetBrains Mono NL Medium"/>
-        </w:rPr>
-        <w:t>llm</w:t>
-      </w:r>
-      <w:proofErr w:type="spellEnd"/>
-      <w:r>
-        <w:rPr>
-          <w:rFonts w:ascii="JetBrains Mono NL Medium" w:hAnsi="JetBrains Mono NL Medium" w:cs="JetBrains Mono NL Medium"/>
-        </w:rPr>
-        <w:t xml:space="preserve"> works according to how we train the language, e.g., human intervention or </w:t>
-      </w:r>
-      <w:proofErr w:type="gramStart"/>
-      <w:r>
-        <w:rPr>
-          <w:rFonts w:ascii="JetBrains Mono NL Medium" w:hAnsi="JetBrains Mono NL Medium" w:cs="JetBrains Mono NL Medium"/>
-        </w:rPr>
-        <w:t>RLHF(</w:t>
-      </w:r>
-      <w:proofErr w:type="gramEnd"/>
-      <w:r>
-        <w:rPr>
-          <w:rFonts w:ascii="JetBrains Mono NL Medium" w:hAnsi="JetBrains Mono NL Medium" w:cs="JetBrains Mono NL Medium"/>
-        </w:rPr>
-        <w:t>Reinforcement learning with human feedback))</w:t>
+        <w:t>(llm works according to how we train the language, e.g., human intervention or RLHF(Reinforcement learning with human feedback))</w:t>
       </w:r>
     </w:p>
     <w:p>
@@ -180,16 +138,8 @@
         <w:rPr>
           <w:rFonts w:ascii="JetBrains Mono NL Medium" w:hAnsi="JetBrains Mono NL Medium" w:cs="JetBrains Mono NL Medium"/>
         </w:rPr>
-        <w:t xml:space="preserve">: </w:t>
-      </w:r>
-      <w:proofErr w:type="spellStart"/>
-      <w:r>
-        <w:rPr>
-          <w:rFonts w:ascii="JetBrains Mono NL Medium" w:hAnsi="JetBrains Mono NL Medium" w:cs="JetBrains Mono NL Medium"/>
-        </w:rPr>
-        <w:t>ollama</w:t>
-      </w:r>
-      <w:proofErr w:type="spellEnd"/>
+        <w:t>: ollama</w:t>
+      </w:r>
     </w:p>
     <w:p>
       <w:pPr>
@@ -215,16 +165,8 @@
         <w:rPr>
           <w:rFonts w:ascii="JetBrains Mono NL Medium" w:hAnsi="JetBrains Mono NL Medium" w:cs="JetBrains Mono NL Medium"/>
         </w:rPr>
-        <w:t xml:space="preserve">ay 1 will include learning about the specific topic like </w:t>
-      </w:r>
-      <w:proofErr w:type="spellStart"/>
-      <w:r>
-        <w:rPr>
-          <w:rFonts w:ascii="JetBrains Mono NL Medium" w:hAnsi="JetBrains Mono NL Medium" w:cs="JetBrains Mono NL Medium"/>
-        </w:rPr>
-        <w:t>llm</w:t>
-      </w:r>
-      <w:proofErr w:type="spellEnd"/>
+        <w:t>ay 1 will include learning about the specific topic like llm</w:t>
+      </w:r>
     </w:p>
     <w:p>
       <w:pPr>
@@ -308,6 +250,7 @@
       <w:r>
         <w:rPr>
           <w:rFonts w:ascii="JetBrains Mono NL Medium" w:hAnsi="JetBrains Mono NL Medium" w:cs="JetBrains Mono NL Medium"/>
+          <w:noProof/>
         </w:rPr>
         <w:drawing>
           <wp:anchor distT="0" distB="0" distL="114300" distR="114300" simplePos="0" relativeHeight="251658240" behindDoc="0" locked="0" layoutInCell="1" allowOverlap="1" wp14:anchorId="51549513" wp14:editId="586F880D">
@@ -333,7 +276,7 @@
                     <pic:cNvPicPr/>
                   </pic:nvPicPr>
                   <pic:blipFill>
-                    <a:blip r:embed="rId5">
+                    <a:blip r:embed="rId7">
                       <a:extLst>
                         <a:ext uri="{28A0092B-C50C-407E-A947-70E740481C1C}">
                           <a14:useLocalDpi xmlns:a14="http://schemas.microsoft.com/office/drawing/2010/main" val="0"/>
@@ -388,6 +331,7 @@
       <w:r>
         <w:rPr>
           <w:rFonts w:ascii="JetBrains Mono NL Medium" w:hAnsi="JetBrains Mono NL Medium" w:cs="JetBrains Mono NL Medium"/>
+          <w:noProof/>
         </w:rPr>
         <w:drawing>
           <wp:anchor distT="0" distB="0" distL="114300" distR="114300" simplePos="0" relativeHeight="251659264" behindDoc="0" locked="0" layoutInCell="1" allowOverlap="1" wp14:anchorId="5D0B5A26" wp14:editId="1DCADD97">
@@ -413,7 +357,7 @@
                     <pic:cNvPicPr/>
                   </pic:nvPicPr>
                   <pic:blipFill>
-                    <a:blip r:embed="rId6" cstate="print">
+                    <a:blip r:embed="rId8" cstate="print">
                       <a:extLst>
                         <a:ext uri="{28A0092B-C50C-407E-A947-70E740481C1C}">
                           <a14:useLocalDpi xmlns:a14="http://schemas.microsoft.com/office/drawing/2010/main" val="0"/>
@@ -480,6 +424,7 @@
       <w:r>
         <w:rPr>
           <w:rFonts w:ascii="JetBrains Mono NL Medium" w:hAnsi="JetBrains Mono NL Medium" w:cs="JetBrains Mono NL Medium"/>
+          <w:noProof/>
         </w:rPr>
         <w:lastRenderedPageBreak/>
         <w:drawing>
@@ -506,7 +451,7 @@
                     <pic:cNvPicPr/>
                   </pic:nvPicPr>
                   <pic:blipFill>
-                    <a:blip r:embed="rId7">
+                    <a:blip r:embed="rId9">
                       <a:extLst>
                         <a:ext uri="{28A0092B-C50C-407E-A947-70E740481C1C}">
                           <a14:useLocalDpi xmlns:a14="http://schemas.microsoft.com/office/drawing/2010/main" val="0"/>
@@ -584,21 +529,7 @@
         <w:rPr>
           <w:rFonts w:ascii="JetBrains Mono NL Medium" w:hAnsi="JetBrains Mono NL Medium" w:cs="JetBrains Mono NL Medium"/>
         </w:rPr>
-        <w:t xml:space="preserve">After that these vectors are passed to multiplayer </w:t>
-      </w:r>
-      <w:proofErr w:type="gramStart"/>
-      <w:r>
-        <w:rPr>
-          <w:rFonts w:ascii="JetBrains Mono NL Medium" w:hAnsi="JetBrains Mono NL Medium" w:cs="JetBrains Mono NL Medium"/>
-        </w:rPr>
-        <w:t>perceptron(</w:t>
-      </w:r>
-      <w:proofErr w:type="gramEnd"/>
-      <w:r>
-        <w:rPr>
-          <w:rFonts w:ascii="JetBrains Mono NL Medium" w:hAnsi="JetBrains Mono NL Medium" w:cs="JetBrains Mono NL Medium"/>
-        </w:rPr>
-        <w:t>somewhat same process in parallel)</w:t>
+        <w:t>After that these vectors are passed to multiplayer perceptron(somewhat same process in parallel)</w:t>
       </w:r>
     </w:p>
     <w:p>
@@ -615,6 +546,7 @@
       <w:r>
         <w:rPr>
           <w:rFonts w:ascii="JetBrains Mono NL Medium" w:hAnsi="JetBrains Mono NL Medium" w:cs="JetBrains Mono NL Medium"/>
+          <w:noProof/>
         </w:rPr>
         <w:drawing>
           <wp:anchor distT="0" distB="0" distL="114300" distR="114300" simplePos="0" relativeHeight="251661312" behindDoc="0" locked="0" layoutInCell="1" allowOverlap="1" wp14:anchorId="121AF6DC" wp14:editId="7E7053C4">
@@ -640,7 +572,7 @@
                     <pic:cNvPicPr/>
                   </pic:nvPicPr>
                   <pic:blipFill>
-                    <a:blip r:embed="rId8">
+                    <a:blip r:embed="rId10">
                       <a:extLst>
                         <a:ext uri="{28A0092B-C50C-407E-A947-70E740481C1C}">
                           <a14:useLocalDpi xmlns:a14="http://schemas.microsoft.com/office/drawing/2010/main" val="0"/>
@@ -723,6 +655,7 @@
       <w:r>
         <w:rPr>
           <w:rFonts w:ascii="JetBrains Mono NL Medium" w:hAnsi="JetBrains Mono NL Medium" w:cs="JetBrains Mono NL Medium"/>
+          <w:noProof/>
         </w:rPr>
         <w:lastRenderedPageBreak/>
         <w:drawing>
@@ -749,7 +682,7 @@
                     <pic:cNvPicPr/>
                   </pic:nvPicPr>
                   <pic:blipFill>
-                    <a:blip r:embed="rId9">
+                    <a:blip r:embed="rId11">
                       <a:extLst>
                         <a:ext uri="{28A0092B-C50C-407E-A947-70E740481C1C}">
                           <a14:useLocalDpi xmlns:a14="http://schemas.microsoft.com/office/drawing/2010/main" val="0"/>
@@ -779,21 +712,7 @@
         <w:rPr>
           <w:rFonts w:ascii="JetBrains Mono NL Medium" w:hAnsi="JetBrains Mono NL Medium" w:cs="JetBrains Mono NL Medium"/>
         </w:rPr>
-        <w:t xml:space="preserve">now, once you have a tool that predicts what comes next given a snippet of text, you can feed it a little bit of seed text and have it repeatedly </w:t>
-      </w:r>
-      <w:proofErr w:type="gramStart"/>
-      <w:r>
-        <w:rPr>
-          <w:rFonts w:ascii="JetBrains Mono NL Medium" w:hAnsi="JetBrains Mono NL Medium" w:cs="JetBrains Mono NL Medium"/>
-        </w:rPr>
-        <w:t>play</w:t>
-      </w:r>
-      <w:proofErr w:type="gramEnd"/>
-      <w:r>
-        <w:rPr>
-          <w:rFonts w:ascii="JetBrains Mono NL Medium" w:hAnsi="JetBrains Mono NL Medium" w:cs="JetBrains Mono NL Medium"/>
-        </w:rPr>
-        <w:t xml:space="preserve"> this game of predicting what comes next</w:t>
+        <w:t>now, once you have a tool that predicts what comes next given a snippet of text, you can feed it a little bit of seed text and have it repeatedly play this game of predicting what comes next</w:t>
       </w:r>
       <w:r>
         <w:rPr>
@@ -849,6 +768,7 @@
       <w:r>
         <w:rPr>
           <w:rFonts w:ascii="JetBrains Mono NL Medium" w:hAnsi="JetBrains Mono NL Medium" w:cs="JetBrains Mono NL Medium"/>
+          <w:noProof/>
         </w:rPr>
         <w:drawing>
           <wp:anchor distT="0" distB="0" distL="114300" distR="114300" simplePos="0" relativeHeight="251663360" behindDoc="0" locked="0" layoutInCell="1" allowOverlap="1" wp14:anchorId="6B0DBDE5" wp14:editId="372B36D3">
@@ -874,7 +794,7 @@
                     <pic:cNvPicPr/>
                   </pic:nvPicPr>
                   <pic:blipFill>
-                    <a:blip r:embed="rId10">
+                    <a:blip r:embed="rId12">
                       <a:extLst>
                         <a:ext uri="{28A0092B-C50C-407E-A947-70E740481C1C}">
                           <a14:useLocalDpi xmlns:a14="http://schemas.microsoft.com/office/drawing/2010/main" val="0"/>
@@ -904,21 +824,7 @@
         <w:rPr>
           <w:rFonts w:ascii="JetBrains Mono NL Medium" w:hAnsi="JetBrains Mono NL Medium" w:cs="JetBrains Mono NL Medium"/>
         </w:rPr>
-        <w:t xml:space="preserve">Like in this above pic, (btw </w:t>
-      </w:r>
-      <w:proofErr w:type="spellStart"/>
-      <w:r>
-        <w:rPr>
-          <w:rFonts w:ascii="JetBrains Mono NL Medium" w:hAnsi="JetBrains Mono NL Medium" w:cs="JetBrains Mono NL Medium"/>
-        </w:rPr>
-        <w:t>chatgpt</w:t>
-      </w:r>
-      <w:proofErr w:type="spellEnd"/>
-      <w:r>
-        <w:rPr>
-          <w:rFonts w:ascii="JetBrains Mono NL Medium" w:hAnsi="JetBrains Mono NL Medium" w:cs="JetBrains Mono NL Medium"/>
-        </w:rPr>
-        <w:t xml:space="preserve"> uses 175 billion parameters), all these parameters are tweaked to find out the best parameters which gives out “smiles” as the output.</w:t>
+        <w:t>Like in this above pic, (btw chatgpt uses 175 billion parameters), all these parameters are tweaked to find out the best parameters which gives out “smiles” as the output.</w:t>
       </w:r>
     </w:p>
     <w:p>
@@ -955,6 +861,9 @@
         </w:rPr>
       </w:pPr>
       <w:r>
+        <w:rPr>
+          <w:noProof/>
+        </w:rPr>
         <w:lastRenderedPageBreak/>
         <w:drawing>
           <wp:anchor distT="0" distB="0" distL="114300" distR="114300" simplePos="0" relativeHeight="251664384" behindDoc="0" locked="0" layoutInCell="1" allowOverlap="1" wp14:anchorId="3F62308E" wp14:editId="73935E84">
@@ -980,7 +889,7 @@
                     <pic:cNvPicPr/>
                   </pic:nvPicPr>
                   <pic:blipFill>
-                    <a:blip r:embed="rId11">
+                    <a:blip r:embed="rId13">
                       <a:extLst>
                         <a:ext uri="{28A0092B-C50C-407E-A947-70E740481C1C}">
                           <a14:useLocalDpi xmlns:a14="http://schemas.microsoft.com/office/drawing/2010/main" val="0"/>
@@ -1009,6 +918,7 @@
       <w:r>
         <w:rPr>
           <w:rFonts w:ascii="JetBrains Mono NL Medium" w:hAnsi="JetBrains Mono NL Medium" w:cs="JetBrains Mono NL Medium"/>
+          <w:noProof/>
         </w:rPr>
         <w:drawing>
           <wp:anchor distT="0" distB="0" distL="114300" distR="114300" simplePos="0" relativeHeight="251665408" behindDoc="0" locked="0" layoutInCell="1" allowOverlap="1" wp14:anchorId="063EF36E" wp14:editId="102C7C5F">
@@ -1034,7 +944,7 @@
                     <pic:cNvPicPr/>
                   </pic:nvPicPr>
                   <pic:blipFill>
-                    <a:blip r:embed="rId12">
+                    <a:blip r:embed="rId14">
                       <a:extLst>
                         <a:ext uri="{28A0092B-C50C-407E-A947-70E740481C1C}">
                           <a14:useLocalDpi xmlns:a14="http://schemas.microsoft.com/office/drawing/2010/main" val="0"/>
@@ -1081,6 +991,7 @@
       <w:r>
         <w:rPr>
           <w:rFonts w:ascii="JetBrains Mono NL Medium" w:hAnsi="JetBrains Mono NL Medium" w:cs="JetBrains Mono NL Medium"/>
+          <w:noProof/>
         </w:rPr>
         <w:drawing>
           <wp:anchor distT="0" distB="0" distL="114300" distR="114300" simplePos="0" relativeHeight="251666432" behindDoc="0" locked="0" layoutInCell="1" allowOverlap="1" wp14:anchorId="239DD369" wp14:editId="56698907">
@@ -1106,7 +1017,7 @@
                     <pic:cNvPicPr/>
                   </pic:nvPicPr>
                   <pic:blipFill>
-                    <a:blip r:embed="rId13" cstate="print">
+                    <a:blip r:embed="rId15" cstate="print">
                       <a:extLst>
                         <a:ext uri="{28A0092B-C50C-407E-A947-70E740481C1C}">
                           <a14:useLocalDpi xmlns:a14="http://schemas.microsoft.com/office/drawing/2010/main" val="0"/>
@@ -1141,6 +1052,7 @@
       <w:r>
         <w:rPr>
           <w:rFonts w:ascii="JetBrains Mono NL Medium" w:hAnsi="JetBrains Mono NL Medium" w:cs="JetBrains Mono NL Medium"/>
+          <w:noProof/>
         </w:rPr>
         <w:drawing>
           <wp:anchor distT="0" distB="0" distL="114300" distR="114300" simplePos="0" relativeHeight="251667456" behindDoc="0" locked="0" layoutInCell="1" allowOverlap="1" wp14:anchorId="037CA25D" wp14:editId="0D1E171E">
@@ -1166,7 +1078,7 @@
                     <pic:cNvPicPr/>
                   </pic:nvPicPr>
                   <pic:blipFill>
-                    <a:blip r:embed="rId14" cstate="print">
+                    <a:blip r:embed="rId16" cstate="print">
                       <a:extLst>
                         <a:ext uri="{28A0092B-C50C-407E-A947-70E740481C1C}">
                           <a14:useLocalDpi xmlns:a14="http://schemas.microsoft.com/office/drawing/2010/main" val="0"/>
@@ -1215,6 +1127,7 @@
       <w:r>
         <w:rPr>
           <w:rFonts w:ascii="JetBrains Mono NL Medium" w:hAnsi="JetBrains Mono NL Medium" w:cs="JetBrains Mono NL Medium"/>
+          <w:noProof/>
         </w:rPr>
         <w:lastRenderedPageBreak/>
         <w:drawing>
@@ -1241,7 +1154,7 @@
                     <pic:cNvPicPr/>
                   </pic:nvPicPr>
                   <pic:blipFill>
-                    <a:blip r:embed="rId15">
+                    <a:blip r:embed="rId17">
                       <a:extLst>
                         <a:ext uri="{28A0092B-C50C-407E-A947-70E740481C1C}">
                           <a14:useLocalDpi xmlns:a14="http://schemas.microsoft.com/office/drawing/2010/main" val="0"/>
@@ -1290,6 +1203,7 @@
       <w:r>
         <w:rPr>
           <w:rFonts w:ascii="JetBrains Mono NL Medium" w:hAnsi="JetBrains Mono NL Medium" w:cs="JetBrains Mono NL Medium"/>
+          <w:noProof/>
         </w:rPr>
         <w:drawing>
           <wp:anchor distT="0" distB="0" distL="114300" distR="114300" simplePos="0" relativeHeight="251669504" behindDoc="0" locked="0" layoutInCell="1" allowOverlap="1" wp14:anchorId="095FD5B3" wp14:editId="7B772EFA">
@@ -1315,7 +1229,7 @@
                     <pic:cNvPicPr/>
                   </pic:nvPicPr>
                   <pic:blipFill>
-                    <a:blip r:embed="rId16">
+                    <a:blip r:embed="rId18">
                       <a:extLst>
                         <a:ext uri="{28A0092B-C50C-407E-A947-70E740481C1C}">
                           <a14:useLocalDpi xmlns:a14="http://schemas.microsoft.com/office/drawing/2010/main" val="0"/>
@@ -1402,6 +1316,7 @@
       <w:r>
         <w:rPr>
           <w:rFonts w:ascii="JetBrains Mono NL Medium" w:hAnsi="JetBrains Mono NL Medium" w:cs="JetBrains Mono NL Medium"/>
+          <w:noProof/>
         </w:rPr>
         <w:lastRenderedPageBreak/>
         <w:drawing>
@@ -1428,7 +1343,7 @@
                     <pic:cNvPicPr/>
                   </pic:nvPicPr>
                   <pic:blipFill>
-                    <a:blip r:embed="rId17">
+                    <a:blip r:embed="rId19">
                       <a:extLst>
                         <a:ext uri="{28A0092B-C50C-407E-A947-70E740481C1C}">
                           <a14:useLocalDpi xmlns:a14="http://schemas.microsoft.com/office/drawing/2010/main" val="0"/>
@@ -1460,6 +1375,7 @@
       <w:r>
         <w:rPr>
           <w:rFonts w:ascii="JetBrains Mono NL Medium" w:hAnsi="JetBrains Mono NL Medium" w:cs="JetBrains Mono NL Medium"/>
+          <w:noProof/>
         </w:rPr>
         <w:drawing>
           <wp:anchor distT="0" distB="0" distL="114300" distR="114300" simplePos="0" relativeHeight="251670528" behindDoc="0" locked="0" layoutInCell="1" allowOverlap="1" wp14:anchorId="75B94851" wp14:editId="2541EB86">
@@ -1485,7 +1401,7 @@
                     <pic:cNvPicPr/>
                   </pic:nvPicPr>
                   <pic:blipFill>
-                    <a:blip r:embed="rId18">
+                    <a:blip r:embed="rId20">
                       <a:extLst>
                         <a:ext uri="{28A0092B-C50C-407E-A947-70E740481C1C}">
                           <a14:useLocalDpi xmlns:a14="http://schemas.microsoft.com/office/drawing/2010/main" val="0"/>
@@ -1528,53 +1444,837 @@
     </w:p>
     <w:p>
       <w:pPr>
-        <w:pStyle w:val="ListParagraph"/>
-        <w:rPr>
-          <w:rFonts w:ascii="JetBrains Mono NL Medium" w:hAnsi="JetBrains Mono NL Medium" w:cs="JetBrains Mono NL Medium"/>
-        </w:rPr>
-      </w:pPr>
-    </w:p>
-    <w:p>
-      <w:pPr>
-        <w:pStyle w:val="ListParagraph"/>
-        <w:rPr>
-          <w:rFonts w:ascii="JetBrains Mono NL Medium" w:hAnsi="JetBrains Mono NL Medium" w:cs="JetBrains Mono NL Medium"/>
-        </w:rPr>
-      </w:pPr>
-    </w:p>
-    <w:p>
-      <w:pPr>
-        <w:pStyle w:val="ListParagraph"/>
-        <w:rPr>
-          <w:rFonts w:ascii="JetBrains Mono NL Medium" w:hAnsi="JetBrains Mono NL Medium" w:cs="JetBrains Mono NL Medium"/>
-        </w:rPr>
-      </w:pPr>
-    </w:p>
-    <w:p>
-      <w:pPr>
-        <w:pStyle w:val="ListParagraph"/>
-        <w:rPr>
-          <w:rFonts w:ascii="JetBrains Mono NL Medium" w:hAnsi="JetBrains Mono NL Medium" w:cs="JetBrains Mono NL Medium"/>
-        </w:rPr>
-      </w:pPr>
-    </w:p>
-    <w:p>
-      <w:pPr>
-        <w:pStyle w:val="ListParagraph"/>
-        <w:rPr>
-          <w:rFonts w:ascii="JetBrains Mono NL Medium" w:hAnsi="JetBrains Mono NL Medium" w:cs="JetBrains Mono NL Medium"/>
-        </w:rPr>
-      </w:pPr>
-    </w:p>
-    <w:p>
-      <w:pPr>
-        <w:pStyle w:val="ListParagraph"/>
-        <w:rPr>
-          <w:rFonts w:ascii="JetBrains Mono NL Medium" w:hAnsi="JetBrains Mono NL Medium" w:cs="JetBrains Mono NL Medium"/>
-        </w:rPr>
-      </w:pPr>
+        <w:rPr>
+          <w:rFonts w:ascii="JetBrains Mono NL Medium" w:hAnsi="JetBrains Mono NL Medium" w:cs="JetBrains Mono NL Medium"/>
+        </w:rPr>
+      </w:pPr>
+    </w:p>
+    <w:p>
+      <w:pPr>
+        <w:rPr>
+          <w:rFonts w:ascii="JetBrains Mono NL Medium" w:hAnsi="JetBrains Mono NL Medium" w:cs="JetBrains Mono NL Medium"/>
+        </w:rPr>
+      </w:pPr>
+    </w:p>
+    <w:p>
+      <w:pPr>
+        <w:rPr>
+          <w:rFonts w:ascii="JetBrains Mono NL Medium" w:hAnsi="JetBrains Mono NL Medium" w:cs="JetBrains Mono NL Medium"/>
+        </w:rPr>
+      </w:pPr>
+    </w:p>
+    <w:p>
+      <w:pPr>
+        <w:rPr>
+          <w:rFonts w:ascii="JetBrains Mono NL Medium" w:hAnsi="JetBrains Mono NL Medium" w:cs="JetBrains Mono NL Medium"/>
+        </w:rPr>
+      </w:pPr>
+    </w:p>
+    <w:p>
+      <w:pPr>
+        <w:rPr>
+          <w:rFonts w:ascii="JetBrains Mono NL Medium" w:hAnsi="JetBrains Mono NL Medium" w:cs="JetBrains Mono NL Medium"/>
+        </w:rPr>
+      </w:pPr>
+    </w:p>
+    <w:p>
+      <w:pPr>
+        <w:rPr>
+          <w:rFonts w:ascii="JetBrains Mono NL Medium" w:hAnsi="JetBrains Mono NL Medium" w:cs="JetBrains Mono NL Medium"/>
+        </w:rPr>
+      </w:pPr>
+      <w:r>
+        <w:rPr>
+          <w:rFonts w:ascii="JetBrains Mono NL Medium" w:hAnsi="JetBrains Mono NL Medium" w:cs="JetBrains Mono NL Medium"/>
+        </w:rPr>
+        <w:lastRenderedPageBreak/>
+        <w:t>WORD EMBEDDING:</w:t>
+      </w:r>
+    </w:p>
+    <w:p>
+      <w:pPr>
+        <w:pStyle w:val="ListParagraph"/>
+        <w:numPr>
+          <w:ilvl w:val="0"/>
+          <w:numId w:val="4"/>
+        </w:numPr>
+        <w:rPr>
+          <w:rFonts w:ascii="JetBrains Mono NL Medium" w:hAnsi="JetBrains Mono NL Medium" w:cs="JetBrains Mono NL Medium"/>
+        </w:rPr>
+      </w:pPr>
+      <w:r>
+        <w:rPr>
+          <w:rFonts w:ascii="JetBrains Mono NL Medium" w:hAnsi="JetBrains Mono NL Medium" w:cs="JetBrains Mono NL Medium"/>
+        </w:rPr>
+        <w:drawing>
+          <wp:anchor distT="0" distB="0" distL="114300" distR="114300" simplePos="0" relativeHeight="251672576" behindDoc="0" locked="0" layoutInCell="1" allowOverlap="1" wp14:anchorId="421EFA92" wp14:editId="6C4C2E67">
+            <wp:simplePos x="0" y="0"/>
+            <wp:positionH relativeFrom="column">
+              <wp:posOffset>457200</wp:posOffset>
+            </wp:positionH>
+            <wp:positionV relativeFrom="paragraph">
+              <wp:posOffset>-3175</wp:posOffset>
+            </wp:positionV>
+            <wp:extent cx="5731510" cy="2961005"/>
+            <wp:effectExtent l="0" t="0" r="2540" b="0"/>
+            <wp:wrapSquare wrapText="bothSides"/>
+            <wp:docPr id="82036315" name="Picture 1"/>
+            <wp:cNvGraphicFramePr>
+              <a:graphicFrameLocks xmlns:a="http://schemas.openxmlformats.org/drawingml/2006/main" noChangeAspect="1"/>
+            </wp:cNvGraphicFramePr>
+            <a:graphic xmlns:a="http://schemas.openxmlformats.org/drawingml/2006/main">
+              <a:graphicData uri="http://schemas.openxmlformats.org/drawingml/2006/picture">
+                <pic:pic xmlns:pic="http://schemas.openxmlformats.org/drawingml/2006/picture">
+                  <pic:nvPicPr>
+                    <pic:cNvPr id="82036315" name=""/>
+                    <pic:cNvPicPr/>
+                  </pic:nvPicPr>
+                  <pic:blipFill>
+                    <a:blip r:embed="rId21">
+                      <a:extLst>
+                        <a:ext uri="{28A0092B-C50C-407E-A947-70E740481C1C}">
+                          <a14:useLocalDpi xmlns:a14="http://schemas.microsoft.com/office/drawing/2010/main" val="0"/>
+                        </a:ext>
+                      </a:extLst>
+                    </a:blip>
+                    <a:stretch>
+                      <a:fillRect/>
+                    </a:stretch>
+                  </pic:blipFill>
+                  <pic:spPr>
+                    <a:xfrm>
+                      <a:off x="0" y="0"/>
+                      <a:ext cx="5731510" cy="2961005"/>
+                    </a:xfrm>
+                    <a:prstGeom prst="rect">
+                      <a:avLst/>
+                    </a:prstGeom>
+                  </pic:spPr>
+                </pic:pic>
+              </a:graphicData>
+            </a:graphic>
+          </wp:anchor>
+        </w:drawing>
+      </w:r>
+      <w:r>
+        <w:rPr>
+          <w:rFonts w:ascii="JetBrains Mono NL Medium" w:hAnsi="JetBrains Mono NL Medium" w:cs="JetBrains Mono NL Medium"/>
+        </w:rPr>
+        <w:t>Model has an inbuild dictionary of all possible words, around 50k.</w:t>
+      </w:r>
+    </w:p>
+    <w:p>
+      <w:pPr>
+        <w:pStyle w:val="ListParagraph"/>
+        <w:numPr>
+          <w:ilvl w:val="0"/>
+          <w:numId w:val="4"/>
+        </w:numPr>
+        <w:rPr>
+          <w:rFonts w:ascii="JetBrains Mono NL Medium" w:hAnsi="JetBrains Mono NL Medium" w:cs="JetBrains Mono NL Medium"/>
+        </w:rPr>
+      </w:pPr>
+      <w:r>
+        <w:rPr>
+          <w:rFonts w:ascii="JetBrains Mono NL Medium" w:hAnsi="JetBrains Mono NL Medium" w:cs="JetBrains Mono NL Medium"/>
+        </w:rPr>
+        <w:drawing>
+          <wp:anchor distT="0" distB="0" distL="114300" distR="114300" simplePos="0" relativeHeight="251673600" behindDoc="0" locked="0" layoutInCell="1" allowOverlap="1" wp14:anchorId="65D615CD" wp14:editId="37C1E22B">
+            <wp:simplePos x="0" y="0"/>
+            <wp:positionH relativeFrom="column">
+              <wp:posOffset>358140</wp:posOffset>
+            </wp:positionH>
+            <wp:positionV relativeFrom="paragraph">
+              <wp:posOffset>267970</wp:posOffset>
+            </wp:positionV>
+            <wp:extent cx="5731510" cy="2986405"/>
+            <wp:effectExtent l="0" t="0" r="2540" b="4445"/>
+            <wp:wrapSquare wrapText="bothSides"/>
+            <wp:docPr id="848526821" name="Picture 1"/>
+            <wp:cNvGraphicFramePr>
+              <a:graphicFrameLocks xmlns:a="http://schemas.openxmlformats.org/drawingml/2006/main" noChangeAspect="1"/>
+            </wp:cNvGraphicFramePr>
+            <a:graphic xmlns:a="http://schemas.openxmlformats.org/drawingml/2006/main">
+              <a:graphicData uri="http://schemas.openxmlformats.org/drawingml/2006/picture">
+                <pic:pic xmlns:pic="http://schemas.openxmlformats.org/drawingml/2006/picture">
+                  <pic:nvPicPr>
+                    <pic:cNvPr id="848526821" name=""/>
+                    <pic:cNvPicPr/>
+                  </pic:nvPicPr>
+                  <pic:blipFill>
+                    <a:blip r:embed="rId22">
+                      <a:extLst>
+                        <a:ext uri="{28A0092B-C50C-407E-A947-70E740481C1C}">
+                          <a14:useLocalDpi xmlns:a14="http://schemas.microsoft.com/office/drawing/2010/main" val="0"/>
+                        </a:ext>
+                      </a:extLst>
+                    </a:blip>
+                    <a:stretch>
+                      <a:fillRect/>
+                    </a:stretch>
+                  </pic:blipFill>
+                  <pic:spPr>
+                    <a:xfrm>
+                      <a:off x="0" y="0"/>
+                      <a:ext cx="5731510" cy="2986405"/>
+                    </a:xfrm>
+                    <a:prstGeom prst="rect">
+                      <a:avLst/>
+                    </a:prstGeom>
+                  </pic:spPr>
+                </pic:pic>
+              </a:graphicData>
+            </a:graphic>
+          </wp:anchor>
+        </w:drawing>
+      </w:r>
+      <w:r>
+        <w:rPr>
+          <w:rFonts w:ascii="JetBrains Mono NL Medium" w:hAnsi="JetBrains Mono NL Medium" w:cs="JetBrains Mono NL Medium"/>
+        </w:rPr>
+        <w:t>The first matrix we’ll encounter is the Embedding matrix:</w:t>
+      </w:r>
+    </w:p>
+    <w:p>
+      <w:pPr>
+        <w:pStyle w:val="ListParagraph"/>
+        <w:numPr>
+          <w:ilvl w:val="0"/>
+          <w:numId w:val="4"/>
+        </w:numPr>
+        <w:rPr>
+          <w:rFonts w:ascii="JetBrains Mono NL Medium" w:hAnsi="JetBrains Mono NL Medium" w:cs="JetBrains Mono NL Medium"/>
+        </w:rPr>
+      </w:pPr>
+      <w:r>
+        <w:rPr>
+          <w:rFonts w:ascii="JetBrains Mono NL Medium" w:hAnsi="JetBrains Mono NL Medium" w:cs="JetBrains Mono NL Medium"/>
+        </w:rPr>
+        <w:t>It has columns for each of the possible word, it decides which vector each word turns into</w:t>
+      </w:r>
+      <w:r>
+        <w:rPr>
+          <w:rFonts w:ascii="JetBrains Mono NL Medium" w:hAnsi="JetBrains Mono NL Medium" w:cs="JetBrains Mono NL Medium"/>
+        </w:rPr>
+        <w:tab/>
+        <w:t>, the vector will start random and will be trained to attain nearly accurate vector.</w:t>
+      </w:r>
+    </w:p>
+    <w:p>
+      <w:pPr>
+        <w:rPr>
+          <w:rFonts w:ascii="JetBrains Mono NL Medium" w:hAnsi="JetBrains Mono NL Medium" w:cs="JetBrains Mono NL Medium"/>
+        </w:rPr>
+      </w:pPr>
+    </w:p>
+    <w:p>
+      <w:pPr>
+        <w:pStyle w:val="ListParagraph"/>
+        <w:numPr>
+          <w:ilvl w:val="0"/>
+          <w:numId w:val="4"/>
+        </w:numPr>
+        <w:rPr>
+          <w:rFonts w:ascii="JetBrains Mono NL Medium" w:hAnsi="JetBrains Mono NL Medium" w:cs="JetBrains Mono NL Medium"/>
+        </w:rPr>
+      </w:pPr>
+      <w:r>
+        <w:rPr>
+          <w:rFonts w:ascii="JetBrains Mono NL Medium" w:hAnsi="JetBrains Mono NL Medium" w:cs="JetBrains Mono NL Medium"/>
+        </w:rPr>
+        <w:t xml:space="preserve">This process is called embedding a word: </w:t>
+      </w:r>
+    </w:p>
+    <w:p>
+      <w:pPr>
+        <w:pStyle w:val="ListParagraph"/>
+        <w:rPr>
+          <w:rFonts w:ascii="JetBrains Mono NL Medium" w:hAnsi="JetBrains Mono NL Medium" w:cs="JetBrains Mono NL Medium"/>
+        </w:rPr>
+      </w:pPr>
+    </w:p>
+    <w:p>
+      <w:pPr>
+        <w:pStyle w:val="ListParagraph"/>
+        <w:rPr>
+          <w:rFonts w:ascii="JetBrains Mono NL Medium" w:hAnsi="JetBrains Mono NL Medium" w:cs="JetBrains Mono NL Medium"/>
+        </w:rPr>
+      </w:pPr>
+      <w:r>
+        <w:rPr>
+          <w:rFonts w:ascii="JetBrains Mono NL Medium" w:hAnsi="JetBrains Mono NL Medium" w:cs="JetBrains Mono NL Medium"/>
+        </w:rPr>
+        <w:lastRenderedPageBreak/>
+        <w:drawing>
+          <wp:anchor distT="0" distB="0" distL="114300" distR="114300" simplePos="0" relativeHeight="251674624" behindDoc="0" locked="0" layoutInCell="1" allowOverlap="1" wp14:anchorId="0C6B6D1F" wp14:editId="61E10C88">
+            <wp:simplePos x="0" y="0"/>
+            <wp:positionH relativeFrom="column">
+              <wp:posOffset>457200</wp:posOffset>
+            </wp:positionH>
+            <wp:positionV relativeFrom="paragraph">
+              <wp:posOffset>0</wp:posOffset>
+            </wp:positionV>
+            <wp:extent cx="5509260" cy="3645535"/>
+            <wp:effectExtent l="0" t="0" r="0" b="0"/>
+            <wp:wrapSquare wrapText="bothSides"/>
+            <wp:docPr id="2120480202" name="Picture 1"/>
+            <wp:cNvGraphicFramePr>
+              <a:graphicFrameLocks xmlns:a="http://schemas.openxmlformats.org/drawingml/2006/main" noChangeAspect="1"/>
+            </wp:cNvGraphicFramePr>
+            <a:graphic xmlns:a="http://schemas.openxmlformats.org/drawingml/2006/main">
+              <a:graphicData uri="http://schemas.openxmlformats.org/drawingml/2006/picture">
+                <pic:pic xmlns:pic="http://schemas.openxmlformats.org/drawingml/2006/picture">
+                  <pic:nvPicPr>
+                    <pic:cNvPr id="2120480202" name=""/>
+                    <pic:cNvPicPr/>
+                  </pic:nvPicPr>
+                  <pic:blipFill>
+                    <a:blip r:embed="rId23">
+                      <a:extLst>
+                        <a:ext uri="{28A0092B-C50C-407E-A947-70E740481C1C}">
+                          <a14:useLocalDpi xmlns:a14="http://schemas.microsoft.com/office/drawing/2010/main" val="0"/>
+                        </a:ext>
+                      </a:extLst>
+                    </a:blip>
+                    <a:stretch>
+                      <a:fillRect/>
+                    </a:stretch>
+                  </pic:blipFill>
+                  <pic:spPr>
+                    <a:xfrm>
+                      <a:off x="0" y="0"/>
+                      <a:ext cx="5509260" cy="3645535"/>
+                    </a:xfrm>
+                    <a:prstGeom prst="rect">
+                      <a:avLst/>
+                    </a:prstGeom>
+                  </pic:spPr>
+                </pic:pic>
+              </a:graphicData>
+            </a:graphic>
+            <wp14:sizeRelH relativeFrom="margin">
+              <wp14:pctWidth>0</wp14:pctWidth>
+            </wp14:sizeRelH>
+            <wp14:sizeRelV relativeFrom="margin">
+              <wp14:pctHeight>0</wp14:pctHeight>
+            </wp14:sizeRelV>
+          </wp:anchor>
+        </w:drawing>
+      </w:r>
+    </w:p>
+    <w:p>
+      <w:pPr>
+        <w:pStyle w:val="ListParagraph"/>
+        <w:rPr>
+          <w:rFonts w:ascii="JetBrains Mono NL Medium" w:hAnsi="JetBrains Mono NL Medium" w:cs="JetBrains Mono NL Medium"/>
+        </w:rPr>
+      </w:pPr>
+    </w:p>
+    <w:p>
+      <w:pPr>
+        <w:pStyle w:val="ListParagraph"/>
+        <w:numPr>
+          <w:ilvl w:val="0"/>
+          <w:numId w:val="4"/>
+        </w:numPr>
+        <w:rPr>
+          <w:rFonts w:ascii="JetBrains Mono NL Medium" w:hAnsi="JetBrains Mono NL Medium" w:cs="JetBrains Mono NL Medium"/>
+        </w:rPr>
+      </w:pPr>
+      <w:r>
+        <w:rPr>
+          <w:rFonts w:ascii="JetBrains Mono NL Medium" w:hAnsi="JetBrains Mono NL Medium" w:cs="JetBrains Mono NL Medium"/>
+        </w:rPr>
+        <w:t>Let’s assume you want to search the word for a female monarch, you can use this equation to derive or find the most similar words:</w:t>
+      </w:r>
+    </w:p>
+    <w:p>
+      <w:pPr>
+        <w:pStyle w:val="ListParagraph"/>
+        <w:numPr>
+          <w:ilvl w:val="0"/>
+          <w:numId w:val="4"/>
+        </w:numPr>
+        <w:rPr>
+          <w:rFonts w:ascii="JetBrains Mono NL Medium" w:hAnsi="JetBrains Mono NL Medium" w:cs="JetBrains Mono NL Medium"/>
+        </w:rPr>
+      </w:pPr>
+      <w:r>
+        <w:rPr>
+          <w:rFonts w:ascii="JetBrains Mono NL Medium" w:hAnsi="JetBrains Mono NL Medium" w:cs="JetBrains Mono NL Medium"/>
+        </w:rPr>
+        <w:drawing>
+          <wp:anchor distT="0" distB="0" distL="114300" distR="114300" simplePos="0" relativeHeight="251675648" behindDoc="0" locked="0" layoutInCell="1" allowOverlap="1" wp14:anchorId="4E608E3D" wp14:editId="3FF82132">
+            <wp:simplePos x="0" y="0"/>
+            <wp:positionH relativeFrom="column">
+              <wp:posOffset>457200</wp:posOffset>
+            </wp:positionH>
+            <wp:positionV relativeFrom="paragraph">
+              <wp:posOffset>635</wp:posOffset>
+            </wp:positionV>
+            <wp:extent cx="5731510" cy="3416300"/>
+            <wp:effectExtent l="0" t="0" r="2540" b="0"/>
+            <wp:wrapSquare wrapText="bothSides"/>
+            <wp:docPr id="1120698566" name="Picture 1"/>
+            <wp:cNvGraphicFramePr>
+              <a:graphicFrameLocks xmlns:a="http://schemas.openxmlformats.org/drawingml/2006/main" noChangeAspect="1"/>
+            </wp:cNvGraphicFramePr>
+            <a:graphic xmlns:a="http://schemas.openxmlformats.org/drawingml/2006/main">
+              <a:graphicData uri="http://schemas.openxmlformats.org/drawingml/2006/picture">
+                <pic:pic xmlns:pic="http://schemas.openxmlformats.org/drawingml/2006/picture">
+                  <pic:nvPicPr>
+                    <pic:cNvPr id="1120698566" name=""/>
+                    <pic:cNvPicPr/>
+                  </pic:nvPicPr>
+                  <pic:blipFill>
+                    <a:blip r:embed="rId24">
+                      <a:extLst>
+                        <a:ext uri="{28A0092B-C50C-407E-A947-70E740481C1C}">
+                          <a14:useLocalDpi xmlns:a14="http://schemas.microsoft.com/office/drawing/2010/main" val="0"/>
+                        </a:ext>
+                      </a:extLst>
+                    </a:blip>
+                    <a:stretch>
+                      <a:fillRect/>
+                    </a:stretch>
+                  </pic:blipFill>
+                  <pic:spPr>
+                    <a:xfrm>
+                      <a:off x="0" y="0"/>
+                      <a:ext cx="5731510" cy="3416300"/>
+                    </a:xfrm>
+                    <a:prstGeom prst="rect">
+                      <a:avLst/>
+                    </a:prstGeom>
+                  </pic:spPr>
+                </pic:pic>
+              </a:graphicData>
+            </a:graphic>
+          </wp:anchor>
+        </w:drawing>
+      </w:r>
+      <w:r>
+        <w:rPr>
+          <w:rFonts w:ascii="JetBrains Mono NL Medium" w:hAnsi="JetBrains Mono NL Medium" w:cs="JetBrains Mono NL Medium"/>
+        </w:rPr>
+        <w:t>and:</w:t>
+      </w:r>
+    </w:p>
+    <w:p>
+      <w:pPr>
+        <w:pStyle w:val="ListParagraph"/>
+        <w:rPr>
+          <w:rFonts w:ascii="JetBrains Mono NL Medium" w:hAnsi="JetBrains Mono NL Medium" w:cs="JetBrains Mono NL Medium"/>
+        </w:rPr>
+      </w:pPr>
+    </w:p>
+    <w:p>
+      <w:pPr>
+        <w:pStyle w:val="ListParagraph"/>
+        <w:rPr>
+          <w:rFonts w:ascii="JetBrains Mono NL Medium" w:hAnsi="JetBrains Mono NL Medium" w:cs="JetBrains Mono NL Medium"/>
+        </w:rPr>
+      </w:pPr>
+    </w:p>
+    <w:p>
+      <w:pPr>
+        <w:pStyle w:val="ListParagraph"/>
+        <w:rPr>
+          <w:rFonts w:ascii="JetBrains Mono NL Medium" w:hAnsi="JetBrains Mono NL Medium" w:cs="JetBrains Mono NL Medium"/>
+        </w:rPr>
+      </w:pPr>
+    </w:p>
+    <w:p>
+      <w:pPr>
+        <w:pStyle w:val="ListParagraph"/>
+        <w:rPr>
+          <w:rFonts w:ascii="JetBrains Mono NL Medium" w:hAnsi="JetBrains Mono NL Medium" w:cs="JetBrains Mono NL Medium"/>
+        </w:rPr>
+      </w:pPr>
+      <w:r>
+        <w:rPr>
+          <w:rFonts w:ascii="JetBrains Mono NL Medium" w:hAnsi="JetBrains Mono NL Medium" w:cs="JetBrains Mono NL Medium"/>
+        </w:rPr>
+        <w:lastRenderedPageBreak/>
+        <w:drawing>
+          <wp:inline distT="0" distB="0" distL="0" distR="0" wp14:anchorId="3B8659A3" wp14:editId="2BF46FE9">
+            <wp:extent cx="5731510" cy="3585210"/>
+            <wp:effectExtent l="0" t="0" r="2540" b="0"/>
+            <wp:docPr id="742928101" name="Picture 1"/>
+            <wp:cNvGraphicFramePr>
+              <a:graphicFrameLocks xmlns:a="http://schemas.openxmlformats.org/drawingml/2006/main" noChangeAspect="1"/>
+            </wp:cNvGraphicFramePr>
+            <a:graphic xmlns:a="http://schemas.openxmlformats.org/drawingml/2006/main">
+              <a:graphicData uri="http://schemas.openxmlformats.org/drawingml/2006/picture">
+                <pic:pic xmlns:pic="http://schemas.openxmlformats.org/drawingml/2006/picture">
+                  <pic:nvPicPr>
+                    <pic:cNvPr id="742928101" name=""/>
+                    <pic:cNvPicPr/>
+                  </pic:nvPicPr>
+                  <pic:blipFill>
+                    <a:blip r:embed="rId25"/>
+                    <a:stretch>
+                      <a:fillRect/>
+                    </a:stretch>
+                  </pic:blipFill>
+                  <pic:spPr>
+                    <a:xfrm>
+                      <a:off x="0" y="0"/>
+                      <a:ext cx="5731510" cy="3585210"/>
+                    </a:xfrm>
+                    <a:prstGeom prst="rect">
+                      <a:avLst/>
+                    </a:prstGeom>
+                  </pic:spPr>
+                </pic:pic>
+              </a:graphicData>
+            </a:graphic>
+          </wp:inline>
+        </w:drawing>
+      </w:r>
+    </w:p>
+    <w:p>
+      <w:pPr>
+        <w:rPr>
+          <w:rFonts w:ascii="JetBrains Mono NL Medium" w:hAnsi="JetBrains Mono NL Medium" w:cs="JetBrains Mono NL Medium"/>
+        </w:rPr>
+      </w:pPr>
+    </w:p>
+    <w:p>
+      <w:pPr>
+        <w:pStyle w:val="ListParagraph"/>
+        <w:numPr>
+          <w:ilvl w:val="0"/>
+          <w:numId w:val="4"/>
+        </w:numPr>
+        <w:tabs>
+          <w:tab w:val="left" w:pos="3852"/>
+        </w:tabs>
+      </w:pPr>
+      <w:r>
+        <w:rPr>
+          <w:rFonts w:ascii="JetBrains Mono NL Medium" w:hAnsi="JetBrains Mono NL Medium" w:cs="JetBrains Mono NL Medium"/>
+        </w:rPr>
+        <w:t>As the man and woman ~= king and queen we can figure out how to find a particular word related to any of the 4 words.</w:t>
+      </w:r>
+    </w:p>
+    <w:p>
+      <w:pPr>
+        <w:pStyle w:val="ListParagraph"/>
+        <w:numPr>
+          <w:ilvl w:val="0"/>
+          <w:numId w:val="4"/>
+        </w:numPr>
+        <w:tabs>
+          <w:tab w:val="left" w:pos="3852"/>
+        </w:tabs>
+      </w:pPr>
+      <w:r>
+        <w:rPr>
+          <w:rFonts w:ascii="JetBrains Mono NL Medium" w:hAnsi="JetBrains Mono NL Medium" w:cs="JetBrains Mono NL Medium"/>
+        </w:rPr>
+        <w:t xml:space="preserve">Rather than king and queen, we can also relate: </w:t>
+      </w:r>
+    </w:p>
+    <w:p>
+      <w:pPr>
+        <w:pStyle w:val="ListParagraph"/>
+        <w:numPr>
+          <w:ilvl w:val="1"/>
+          <w:numId w:val="4"/>
+        </w:numPr>
+        <w:tabs>
+          <w:tab w:val="left" w:pos="3852"/>
+        </w:tabs>
+      </w:pPr>
+      <w:r>
+        <w:rPr>
+          <w:rFonts w:ascii="JetBrains Mono NL Medium" w:hAnsi="JetBrains Mono NL Medium" w:cs="JetBrains Mono NL Medium"/>
+        </w:rPr>
+        <w:t>Father and mother</w:t>
+      </w:r>
+    </w:p>
+    <w:p>
+      <w:pPr>
+        <w:pStyle w:val="ListParagraph"/>
+        <w:numPr>
+          <w:ilvl w:val="1"/>
+          <w:numId w:val="4"/>
+        </w:numPr>
+        <w:tabs>
+          <w:tab w:val="left" w:pos="3852"/>
+        </w:tabs>
+      </w:pPr>
+      <w:r>
+        <w:rPr>
+          <w:rFonts w:ascii="JetBrains Mono NL Medium" w:hAnsi="JetBrains Mono NL Medium" w:cs="JetBrains Mono NL Medium"/>
+        </w:rPr>
+        <w:t>Niece and nephew</w:t>
+      </w:r>
+    </w:p>
+    <w:p>
+      <w:pPr>
+        <w:pStyle w:val="ListParagraph"/>
+        <w:numPr>
+          <w:ilvl w:val="1"/>
+          <w:numId w:val="4"/>
+        </w:numPr>
+        <w:tabs>
+          <w:tab w:val="left" w:pos="3852"/>
+        </w:tabs>
+      </w:pPr>
+      <w:r>
+        <w:rPr>
+          <w:rFonts w:ascii="JetBrains Mono NL Medium" w:hAnsi="JetBrains Mono NL Medium" w:cs="JetBrains Mono NL Medium"/>
+        </w:rPr>
+        <w:t>Uncle and Aunt</w:t>
+      </w:r>
+    </w:p>
+    <w:p>
+      <w:pPr>
+        <w:tabs>
+          <w:tab w:val="left" w:pos="3852"/>
+        </w:tabs>
+        <w:rPr>
+          <w:rFonts w:ascii="JetBrains Mono NL Medium" w:hAnsi="JetBrains Mono NL Medium" w:cs="JetBrains Mono NL Medium"/>
+        </w:rPr>
+      </w:pPr>
+    </w:p>
+    <w:p>
+      <w:pPr>
+        <w:pStyle w:val="ListParagraph"/>
+        <w:numPr>
+          <w:ilvl w:val="0"/>
+          <w:numId w:val="4"/>
+        </w:numPr>
+        <w:tabs>
+          <w:tab w:val="left" w:pos="3852"/>
+        </w:tabs>
+      </w:pPr>
+      <w:r>
+        <w:rPr>
+          <w:rFonts w:ascii="JetBrains Mono NL Medium" w:hAnsi="JetBrains Mono NL Medium" w:cs="JetBrains Mono NL Medium"/>
+        </w:rPr>
+        <w:t>This same approach can be used to find many related words,few more examples would be:</w:t>
+      </w:r>
+    </w:p>
+    <w:p>
+      <w:pPr>
+        <w:pStyle w:val="ListParagraph"/>
+        <w:tabs>
+          <w:tab w:val="left" w:pos="3852"/>
+        </w:tabs>
+      </w:pPr>
+      <w:r>
+        <w:rPr>
+          <w:rFonts w:ascii="JetBrains Mono NL Medium" w:hAnsi="JetBrains Mono NL Medium" w:cs="JetBrains Mono NL Medium"/>
+        </w:rPr>
+        <w:drawing>
+          <wp:anchor distT="0" distB="0" distL="114300" distR="114300" simplePos="0" relativeHeight="251676672" behindDoc="0" locked="0" layoutInCell="1" allowOverlap="1" wp14:anchorId="2023E22D" wp14:editId="3B00A10D">
+            <wp:simplePos x="0" y="0"/>
+            <wp:positionH relativeFrom="column">
+              <wp:posOffset>1036320</wp:posOffset>
+            </wp:positionH>
+            <wp:positionV relativeFrom="paragraph">
+              <wp:posOffset>207645</wp:posOffset>
+            </wp:positionV>
+            <wp:extent cx="3931920" cy="2656349"/>
+            <wp:effectExtent l="0" t="0" r="0" b="0"/>
+            <wp:wrapSquare wrapText="bothSides"/>
+            <wp:docPr id="1517644669" name="Picture 1"/>
+            <wp:cNvGraphicFramePr>
+              <a:graphicFrameLocks xmlns:a="http://schemas.openxmlformats.org/drawingml/2006/main" noChangeAspect="1"/>
+            </wp:cNvGraphicFramePr>
+            <a:graphic xmlns:a="http://schemas.openxmlformats.org/drawingml/2006/main">
+              <a:graphicData uri="http://schemas.openxmlformats.org/drawingml/2006/picture">
+                <pic:pic xmlns:pic="http://schemas.openxmlformats.org/drawingml/2006/picture">
+                  <pic:nvPicPr>
+                    <pic:cNvPr id="1517644669" name=""/>
+                    <pic:cNvPicPr/>
+                  </pic:nvPicPr>
+                  <pic:blipFill>
+                    <a:blip r:embed="rId26">
+                      <a:extLst>
+                        <a:ext uri="{28A0092B-C50C-407E-A947-70E740481C1C}">
+                          <a14:useLocalDpi xmlns:a14="http://schemas.microsoft.com/office/drawing/2010/main" val="0"/>
+                        </a:ext>
+                      </a:extLst>
+                    </a:blip>
+                    <a:stretch>
+                      <a:fillRect/>
+                    </a:stretch>
+                  </pic:blipFill>
+                  <pic:spPr>
+                    <a:xfrm>
+                      <a:off x="0" y="0"/>
+                      <a:ext cx="3931920" cy="2656349"/>
+                    </a:xfrm>
+                    <a:prstGeom prst="rect">
+                      <a:avLst/>
+                    </a:prstGeom>
+                  </pic:spPr>
+                </pic:pic>
+              </a:graphicData>
+            </a:graphic>
+          </wp:anchor>
+        </w:drawing>
+      </w:r>
+      <w:r>
+        <w:rPr>
+          <w:rFonts w:ascii="JetBrains Mono NL Medium" w:hAnsi="JetBrains Mono NL Medium" w:cs="JetBrains Mono NL Medium"/>
+        </w:rPr>
+        <w:t xml:space="preserve"> </w:t>
+      </w:r>
+    </w:p>
+    <w:p>
+      <w:pPr>
+        <w:tabs>
+          <w:tab w:val="left" w:pos="3852"/>
+        </w:tabs>
+      </w:pPr>
+    </w:p>
+    <w:p>
+      <w:pPr>
+        <w:tabs>
+          <w:tab w:val="left" w:pos="3852"/>
+        </w:tabs>
+      </w:pPr>
+    </w:p>
+    <w:p>
+      <w:pPr>
+        <w:tabs>
+          <w:tab w:val="left" w:pos="3852"/>
+        </w:tabs>
+      </w:pPr>
+    </w:p>
+    <w:p>
+      <w:pPr>
+        <w:tabs>
+          <w:tab w:val="left" w:pos="3852"/>
+        </w:tabs>
+      </w:pPr>
+    </w:p>
+    <w:p>
+      <w:pPr>
+        <w:tabs>
+          <w:tab w:val="left" w:pos="3852"/>
+        </w:tabs>
+      </w:pPr>
+    </w:p>
+    <w:p>
+      <w:pPr>
+        <w:tabs>
+          <w:tab w:val="left" w:pos="3852"/>
+        </w:tabs>
+      </w:pPr>
+    </w:p>
+    <w:p>
+      <w:pPr>
+        <w:tabs>
+          <w:tab w:val="left" w:pos="3852"/>
+        </w:tabs>
+      </w:pPr>
+    </w:p>
+    <w:p>
+      <w:pPr>
+        <w:tabs>
+          <w:tab w:val="left" w:pos="3852"/>
+        </w:tabs>
+      </w:pPr>
+    </w:p>
+    <w:p>
+      <w:pPr>
+        <w:tabs>
+          <w:tab w:val="left" w:pos="3852"/>
+        </w:tabs>
+      </w:pPr>
+    </w:p>
+    <w:p>
+      <w:pPr>
+        <w:pStyle w:val="ListParagraph"/>
+        <w:tabs>
+          <w:tab w:val="left" w:pos="3852"/>
+        </w:tabs>
+      </w:pPr>
+      <w:r>
+        <w:lastRenderedPageBreak/>
+        <w:drawing>
+          <wp:anchor distT="0" distB="0" distL="114300" distR="114300" simplePos="0" relativeHeight="251677696" behindDoc="0" locked="0" layoutInCell="1" allowOverlap="1" wp14:anchorId="127D8B20" wp14:editId="1CA31DA7">
+            <wp:simplePos x="0" y="0"/>
+            <wp:positionH relativeFrom="column">
+              <wp:posOffset>457200</wp:posOffset>
+            </wp:positionH>
+            <wp:positionV relativeFrom="paragraph">
+              <wp:posOffset>0</wp:posOffset>
+            </wp:positionV>
+            <wp:extent cx="5295900" cy="3425825"/>
+            <wp:effectExtent l="0" t="0" r="0" b="3175"/>
+            <wp:wrapSquare wrapText="bothSides"/>
+            <wp:docPr id="984575035" name="Picture 1"/>
+            <wp:cNvGraphicFramePr>
+              <a:graphicFrameLocks xmlns:a="http://schemas.openxmlformats.org/drawingml/2006/main" noChangeAspect="1"/>
+            </wp:cNvGraphicFramePr>
+            <a:graphic xmlns:a="http://schemas.openxmlformats.org/drawingml/2006/main">
+              <a:graphicData uri="http://schemas.openxmlformats.org/drawingml/2006/picture">
+                <pic:pic xmlns:pic="http://schemas.openxmlformats.org/drawingml/2006/picture">
+                  <pic:nvPicPr>
+                    <pic:cNvPr id="984575035" name=""/>
+                    <pic:cNvPicPr/>
+                  </pic:nvPicPr>
+                  <pic:blipFill>
+                    <a:blip r:embed="rId27">
+                      <a:extLst>
+                        <a:ext uri="{28A0092B-C50C-407E-A947-70E740481C1C}">
+                          <a14:useLocalDpi xmlns:a14="http://schemas.microsoft.com/office/drawing/2010/main" val="0"/>
+                        </a:ext>
+                      </a:extLst>
+                    </a:blip>
+                    <a:stretch>
+                      <a:fillRect/>
+                    </a:stretch>
+                  </pic:blipFill>
+                  <pic:spPr>
+                    <a:xfrm>
+                      <a:off x="0" y="0"/>
+                      <a:ext cx="5295900" cy="3425825"/>
+                    </a:xfrm>
+                    <a:prstGeom prst="rect">
+                      <a:avLst/>
+                    </a:prstGeom>
+                  </pic:spPr>
+                </pic:pic>
+              </a:graphicData>
+            </a:graphic>
+            <wp14:sizeRelH relativeFrom="margin">
+              <wp14:pctWidth>0</wp14:pctWidth>
+            </wp14:sizeRelH>
+            <wp14:sizeRelV relativeFrom="margin">
+              <wp14:pctHeight>0</wp14:pctHeight>
+            </wp14:sizeRelV>
+          </wp:anchor>
+        </w:drawing>
+      </w:r>
+    </w:p>
+    <w:p>
+      <w:pPr>
+        <w:pStyle w:val="ListParagraph"/>
+        <w:numPr>
+          <w:ilvl w:val="0"/>
+          <w:numId w:val="4"/>
+        </w:numPr>
+        <w:tabs>
+          <w:tab w:val="left" w:pos="3852"/>
+        </w:tabs>
+      </w:pPr>
+      <w:r>
+        <w:rPr>
+          <w:rFonts w:ascii="JetBrains Mono NL Medium" w:hAnsi="JetBrains Mono NL Medium" w:cs="JetBrains Mono NL Medium"/>
+        </w:rPr>
+        <w:t>Our next goal would be understanding how vector values work, all about dot product and when is the value -ve or +ve or simply 0.</w:t>
+      </w:r>
     </w:p>
     <w:sectPr>
+      <w:headerReference w:type="default" r:id="rId28"/>
       <w:pgSz w:w="11906" w:h="16838"/>
       <w:pgMar w:top="1440" w:right="1440" w:bottom="1440" w:left="1440" w:header="708" w:footer="708" w:gutter="0"/>
       <w:cols w:space="708"/>
@@ -1582,6 +2282,69 @@
     </w:sectPr>
   </w:body>
 </w:document>
+</file>
+
+<file path=word/endnotes.xml><?xml version="1.0" encoding="utf-8"?>
+<w:endnotes xmlns:wpc="http://schemas.microsoft.com/office/word/2010/wordprocessingCanvas" xmlns:cx="http://schemas.microsoft.com/office/drawing/2014/chartex" xmlns:cx1="http://schemas.microsoft.com/office/drawing/2015/9/8/chartex" xmlns:cx2="http://schemas.microsoft.com/office/drawing/2015/10/21/chartex" xmlns:cx3="http://schemas.microsoft.com/office/drawing/2016/5/9/chartex" xmlns:cx4="http://schemas.microsoft.com/office/drawing/2016/5/10/chartex" xmlns:cx5="http://schemas.microsoft.com/office/drawing/2016/5/11/chartex" xmlns:cx6="http://schemas.microsoft.com/office/drawing/2016/5/12/chartex" xmlns:cx7="http://schemas.microsoft.com/office/drawing/2016/5/13/chartex" xmlns:cx8="http://schemas.microsoft.com/office/drawing/2016/5/14/chartex" xmlns:mc="http://schemas.openxmlformats.org/markup-compatibility/2006" xmlns:aink="http://schemas.microsoft.com/office/drawing/2016/ink" xmlns:am3d="http://schemas.microsoft.com/office/drawing/2017/model3d" xmlns:o="urn:schemas-microsoft-com:office:office" xmlns:oel="http://schemas.microsoft.com/office/2019/extlst" xmlns:r="http://schemas.openxmlformats.org/officeDocument/2006/relationships" xmlns:m="http://schemas.openxmlformats.org/officeDocument/2006/math" xmlns:v="urn:schemas-microsoft-com:vml" xmlns:wp14="http://schemas.microsoft.com/office/word/2010/wordprocessingDrawing" xmlns:wp="http://schemas.openxmlformats.org/drawingml/2006/wordprocessingDrawing" xmlns:w10="urn:schemas-microsoft-com:office:word" xmlns:w="http://schemas.openxmlformats.org/wordprocessingml/2006/main" xmlns:w14="http://schemas.microsoft.com/office/word/2010/wordml" xmlns:w15="http://schemas.microsoft.com/office/word/2012/wordml" xmlns:w16cex="http://schemas.microsoft.com/office/word/2018/wordml/cex" xmlns:w16cid="http://schemas.microsoft.com/office/word/2016/wordml/cid" xmlns:w16="http://schemas.microsoft.com/office/word/2018/wordml" xmlns:w16du="http://schemas.microsoft.com/office/word/2023/wordml/word16du" xmlns:w16sdtdh="http://schemas.microsoft.com/office/word/2020/wordml/sdtdatahash" xmlns:w16se="http://schemas.microsoft.com/office/word/2015/wordml/symex" xmlns:wpg="http://schemas.microsoft.com/office/word/2010/wordprocessingGroup" xmlns:wpi="http://schemas.microsoft.com/office/word/2010/wordprocessingInk" xmlns:wne="http://schemas.microsoft.com/office/word/2006/wordml" xmlns:wps="http://schemas.microsoft.com/office/word/2010/wordprocessingShape" mc:Ignorable="w14 w15 w16se w16cid w16 w16cex w16sdtdh w16du wp14">
+  <w:endnote w:type="separator" w:id="-1">
+    <w:p>
+      <w:pPr>
+        <w:spacing w:after="0" w:line="240" w:lineRule="auto"/>
+      </w:pPr>
+      <w:r>
+        <w:separator/>
+      </w:r>
+    </w:p>
+  </w:endnote>
+  <w:endnote w:type="continuationSeparator" w:id="0">
+    <w:p>
+      <w:pPr>
+        <w:spacing w:after="0" w:line="240" w:lineRule="auto"/>
+      </w:pPr>
+      <w:r>
+        <w:continuationSeparator/>
+      </w:r>
+    </w:p>
+  </w:endnote>
+</w:endnotes>
+</file>
+
+<file path=word/footnotes.xml><?xml version="1.0" encoding="utf-8"?>
+<w:footnotes xmlns:wpc="http://schemas.microsoft.com/office/word/2010/wordprocessingCanvas" xmlns:cx="http://schemas.microsoft.com/office/drawing/2014/chartex" xmlns:cx1="http://schemas.microsoft.com/office/drawing/2015/9/8/chartex" xmlns:cx2="http://schemas.microsoft.com/office/drawing/2015/10/21/chartex" xmlns:cx3="http://schemas.microsoft.com/office/drawing/2016/5/9/chartex" xmlns:cx4="http://schemas.microsoft.com/office/drawing/2016/5/10/chartex" xmlns:cx5="http://schemas.microsoft.com/office/drawing/2016/5/11/chartex" xmlns:cx6="http://schemas.microsoft.com/office/drawing/2016/5/12/chartex" xmlns:cx7="http://schemas.microsoft.com/office/drawing/2016/5/13/chartex" xmlns:cx8="http://schemas.microsoft.com/office/drawing/2016/5/14/chartex" xmlns:mc="http://schemas.openxmlformats.org/markup-compatibility/2006" xmlns:aink="http://schemas.microsoft.com/office/drawing/2016/ink" xmlns:am3d="http://schemas.microsoft.com/office/drawing/2017/model3d" xmlns:o="urn:schemas-microsoft-com:office:office" xmlns:oel="http://schemas.microsoft.com/office/2019/extlst" xmlns:r="http://schemas.openxmlformats.org/officeDocument/2006/relationships" xmlns:m="http://schemas.openxmlformats.org/officeDocument/2006/math" xmlns:v="urn:schemas-microsoft-com:vml" xmlns:wp14="http://schemas.microsoft.com/office/word/2010/wordprocessingDrawing" xmlns:wp="http://schemas.openxmlformats.org/drawingml/2006/wordprocessingDrawing" xmlns:w10="urn:schemas-microsoft-com:office:word" xmlns:w="http://schemas.openxmlformats.org/wordprocessingml/2006/main" xmlns:w14="http://schemas.microsoft.com/office/word/2010/wordml" xmlns:w15="http://schemas.microsoft.com/office/word/2012/wordml" xmlns:w16cex="http://schemas.microsoft.com/office/word/2018/wordml/cex" xmlns:w16cid="http://schemas.microsoft.com/office/word/2016/wordml/cid" xmlns:w16="http://schemas.microsoft.com/office/word/2018/wordml" xmlns:w16du="http://schemas.microsoft.com/office/word/2023/wordml/word16du" xmlns:w16sdtdh="http://schemas.microsoft.com/office/word/2020/wordml/sdtdatahash" xmlns:w16se="http://schemas.microsoft.com/office/word/2015/wordml/symex" xmlns:wpg="http://schemas.microsoft.com/office/word/2010/wordprocessingGroup" xmlns:wpi="http://schemas.microsoft.com/office/word/2010/wordprocessingInk" xmlns:wne="http://schemas.microsoft.com/office/word/2006/wordml" xmlns:wps="http://schemas.microsoft.com/office/word/2010/wordprocessingShape" mc:Ignorable="w14 w15 w16se w16cid w16 w16cex w16sdtdh w16du wp14">
+  <w:footnote w:type="separator" w:id="-1">
+    <w:p>
+      <w:pPr>
+        <w:spacing w:after="0" w:line="240" w:lineRule="auto"/>
+      </w:pPr>
+      <w:r>
+        <w:separator/>
+      </w:r>
+    </w:p>
+  </w:footnote>
+  <w:footnote w:type="continuationSeparator" w:id="0">
+    <w:p>
+      <w:pPr>
+        <w:spacing w:after="0" w:line="240" w:lineRule="auto"/>
+      </w:pPr>
+      <w:r>
+        <w:continuationSeparator/>
+      </w:r>
+    </w:p>
+  </w:footnote>
+</w:footnotes>
+</file>
+
+<file path=word/header1.xml><?xml version="1.0" encoding="utf-8"?>
+<w:hdr xmlns:wpc="http://schemas.microsoft.com/office/word/2010/wordprocessingCanvas" xmlns:cx="http://schemas.microsoft.com/office/drawing/2014/chartex" xmlns:cx1="http://schemas.microsoft.com/office/drawing/2015/9/8/chartex" xmlns:cx2="http://schemas.microsoft.com/office/drawing/2015/10/21/chartex" xmlns:cx3="http://schemas.microsoft.com/office/drawing/2016/5/9/chartex" xmlns:cx4="http://schemas.microsoft.com/office/drawing/2016/5/10/chartex" xmlns:cx5="http://schemas.microsoft.com/office/drawing/2016/5/11/chartex" xmlns:cx6="http://schemas.microsoft.com/office/drawing/2016/5/12/chartex" xmlns:cx7="http://schemas.microsoft.com/office/drawing/2016/5/13/chartex" xmlns:cx8="http://schemas.microsoft.com/office/drawing/2016/5/14/chartex" xmlns:mc="http://schemas.openxmlformats.org/markup-compatibility/2006" xmlns:aink="http://schemas.microsoft.com/office/drawing/2016/ink" xmlns:am3d="http://schemas.microsoft.com/office/drawing/2017/model3d" xmlns:o="urn:schemas-microsoft-com:office:office" xmlns:oel="http://schemas.microsoft.com/office/2019/extlst" xmlns:r="http://schemas.openxmlformats.org/officeDocument/2006/relationships" xmlns:m="http://schemas.openxmlformats.org/officeDocument/2006/math" xmlns:v="urn:schemas-microsoft-com:vml" xmlns:wp14="http://schemas.microsoft.com/office/word/2010/wordprocessingDrawing" xmlns:wp="http://schemas.openxmlformats.org/drawingml/2006/wordprocessingDrawing" xmlns:w10="urn:schemas-microsoft-com:office:word" xmlns:w="http://schemas.openxmlformats.org/wordprocessingml/2006/main" xmlns:w14="http://schemas.microsoft.com/office/word/2010/wordml" xmlns:w15="http://schemas.microsoft.com/office/word/2012/wordml" xmlns:w16cex="http://schemas.microsoft.com/office/word/2018/wordml/cex" xmlns:w16cid="http://schemas.microsoft.com/office/word/2016/wordml/cid" xmlns:w16="http://schemas.microsoft.com/office/word/2018/wordml" xmlns:w16du="http://schemas.microsoft.com/office/word/2023/wordml/word16du" xmlns:w16sdtdh="http://schemas.microsoft.com/office/word/2020/wordml/sdtdatahash" xmlns:w16se="http://schemas.microsoft.com/office/word/2015/wordml/symex" xmlns:wpg="http://schemas.microsoft.com/office/word/2010/wordprocessingGroup" xmlns:wpi="http://schemas.microsoft.com/office/word/2010/wordprocessingInk" xmlns:wne="http://schemas.microsoft.com/office/word/2006/wordml" xmlns:wps="http://schemas.microsoft.com/office/word/2010/wordprocessingShape" mc:Ignorable="w14 w15 w16se w16cid w16 w16cex w16sdtdh w16du wp14">
+  <w:p>
+    <w:pPr>
+      <w:pStyle w:val="Header"/>
+    </w:pPr>
+    <w:r>
+      <w:t>https://youtu.be/wjZofJX0v4M?si=BhQEKd_qZKLUhn-Q</w:t>
+    </w:r>
+  </w:p>
+</w:hdr>
 </file>
 
 <file path=word/numbering.xml><?xml version="1.0" encoding="utf-8"?>
@@ -1937,7 +2700,7 @@
         <w:rFonts w:ascii="Calibri" w:eastAsiaTheme="minorHAnsi" w:hAnsi="Calibri" w:cs="Calibri" w:hint="default"/>
       </w:rPr>
     </w:lvl>
-    <w:lvl w:ilvl="1" w:tplc="40090003" w:tentative="1">
+    <w:lvl w:ilvl="1" w:tplc="40090003">
       <w:start w:val="1"/>
       <w:numFmt w:val="bullet"/>
       <w:lvlText w:val="o"/>
@@ -2453,6 +3216,7 @@
   <w:style w:type="character" w:default="1" w:styleId="DefaultParagraphFont">
     <w:name w:val="Default Paragraph Font"/>
     <w:uiPriority w:val="1"/>
+    <w:semiHidden/>
     <w:unhideWhenUsed/>
   </w:style>
   <w:style w:type="table" w:default="1" w:styleId="TableNormal">
@@ -2486,6 +3250,50 @@
       <w:ind w:left="720"/>
       <w:contextualSpacing/>
     </w:pPr>
+  </w:style>
+  <w:style w:type="paragraph" w:styleId="Header">
+    <w:name w:val="header"/>
+    <w:basedOn w:val="Normal"/>
+    <w:link w:val="HeaderChar"/>
+    <w:uiPriority w:val="99"/>
+    <w:unhideWhenUsed/>
+    <w:rsid w:val="002E1597"/>
+    <w:pPr>
+      <w:tabs>
+        <w:tab w:val="center" w:pos="4513"/>
+        <w:tab w:val="right" w:pos="9026"/>
+      </w:tabs>
+      <w:spacing w:after="0" w:line="240" w:lineRule="auto"/>
+    </w:pPr>
+  </w:style>
+  <w:style w:type="character" w:customStyle="1" w:styleId="HeaderChar">
+    <w:name w:val="Header Char"/>
+    <w:basedOn w:val="DefaultParagraphFont"/>
+    <w:link w:val="Header"/>
+    <w:uiPriority w:val="99"/>
+    <w:rsid w:val="002E1597"/>
+  </w:style>
+  <w:style w:type="paragraph" w:styleId="Footer">
+    <w:name w:val="footer"/>
+    <w:basedOn w:val="Normal"/>
+    <w:link w:val="FooterChar"/>
+    <w:uiPriority w:val="99"/>
+    <w:unhideWhenUsed/>
+    <w:rsid w:val="002E1597"/>
+    <w:pPr>
+      <w:tabs>
+        <w:tab w:val="center" w:pos="4513"/>
+        <w:tab w:val="right" w:pos="9026"/>
+      </w:tabs>
+      <w:spacing w:after="0" w:line="240" w:lineRule="auto"/>
+    </w:pPr>
+  </w:style>
+  <w:style w:type="character" w:customStyle="1" w:styleId="FooterChar">
+    <w:name w:val="Footer Char"/>
+    <w:basedOn w:val="DefaultParagraphFont"/>
+    <w:link w:val="Footer"/>
+    <w:uiPriority w:val="99"/>
+    <w:rsid w:val="002E1597"/>
   </w:style>
 </w:styles>
 </file>

</xml_diff>